<commit_message>
Convolutional and Report Updated
</commit_message>
<xml_diff>
--- a/Dissertation/Reports/Disseration Report - 20160328.docx
+++ b/Dissertation/Reports/Disseration Report - 20160328.docx
@@ -280,42 +280,8 @@
         </w:rPr>
         <w:t xml:space="preserve"> </w:t>
       </w:r>
-      <w:proofErr w:type="spellStart"/>
-      <w:r>
-        <w:rPr>
-          <w:lang w:val="en-GB"/>
-        </w:rPr>
-        <w:t>Projenin</w:t>
-      </w:r>
-      <w:proofErr w:type="spellEnd"/>
-      <w:r>
-        <w:rPr>
-          <w:lang w:val="en-GB"/>
-        </w:rPr>
-        <w:t xml:space="preserve"> </w:t>
-      </w:r>
-      <w:proofErr w:type="spellStart"/>
-      <w:r>
-        <w:rPr>
-          <w:lang w:val="en-GB"/>
-        </w:rPr>
-        <w:t>Anlık</w:t>
-      </w:r>
-      <w:proofErr w:type="spellEnd"/>
-      <w:r>
-        <w:rPr>
-          <w:lang w:val="en-GB"/>
-        </w:rPr>
-        <w:t xml:space="preserve"> </w:t>
-      </w:r>
-      <w:proofErr w:type="spellStart"/>
-      <w:r>
-        <w:rPr>
-          <w:lang w:val="en-GB"/>
-        </w:rPr>
-        <w:t>Görüntüsü</w:t>
-      </w:r>
-      <w:proofErr w:type="spellEnd"/>
+      <w:bookmarkStart w:id="0" w:name="_GoBack"/>
+      <w:bookmarkEnd w:id="0"/>
     </w:p>
     <w:tbl>
       <w:tblPr>
@@ -673,8 +639,6 @@
                 <w:lang w:val="en-GB"/>
               </w:rPr>
             </w:pPr>
-            <w:bookmarkStart w:id="0" w:name="_GoBack"/>
-            <w:bookmarkEnd w:id="0"/>
           </w:p>
         </w:tc>
         <w:tc>
@@ -1904,7 +1868,6 @@
     <w:sectPr>
       <w:headerReference w:type="default" r:id="rId14"/>
       <w:footerReference w:type="default" r:id="rId15"/>
-      <w:footerReference w:type="first" r:id="rId16"/>
       <w:pgSz w:w="11907" w:h="16839" w:code="9"/>
       <w:pgMar w:top="1077" w:right="720" w:bottom="2880" w:left="3096" w:header="1145" w:footer="709" w:gutter="0"/>
       <w:cols w:space="720"/>
@@ -1966,399 +1929,6 @@
       <w:tc>
         <w:tcPr>
           <w:tcW w:w="10800" w:type="dxa"/>
-          <w:shd w:val="clear" w:color="auto" w:fill="000000" w:themeFill="text1"/>
-        </w:tcPr>
-        <w:p>
-          <w:pPr>
-            <w:pStyle w:val="Footer"/>
-            <w:rPr>
-              <w:sz w:val="10"/>
-              <w:szCs w:val="10"/>
-            </w:rPr>
-          </w:pPr>
-        </w:p>
-      </w:tc>
-    </w:tr>
-  </w:tbl>
-  <w:p>
-    <w:pPr>
-      <w:pStyle w:val="Footer"/>
-    </w:pPr>
-  </w:p>
-</w:ftr>
-</file>
-
-<file path=word/footer2.xml><?xml version="1.0" encoding="utf-8"?>
-<w:ftr xmlns:wpc="http://schemas.microsoft.com/office/word/2010/wordprocessingCanvas" xmlns:mo="http://schemas.microsoft.com/office/mac/office/2008/main" xmlns:mc="http://schemas.openxmlformats.org/markup-compatibility/2006" xmlns:mv="urn:schemas-microsoft-com:mac:vml" xmlns:o="urn:schemas-microsoft-com:office:office" xmlns:r="http://schemas.openxmlformats.org/officeDocument/2006/relationships" xmlns:m="http://schemas.openxmlformats.org/officeDocument/2006/math" xmlns:v="urn:schemas-microsoft-com:vml" xmlns:wp14="http://schemas.microsoft.com/office/word/2010/wordprocessingDrawing" xmlns:wp="http://schemas.openxmlformats.org/drawingml/2006/wordprocessingDrawing" xmlns:w10="urn:schemas-microsoft-com:office:word" xmlns:w="http://schemas.openxmlformats.org/wordprocessingml/2006/main" xmlns:w14="http://schemas.microsoft.com/office/word/2010/wordml" xmlns:w15="http://schemas.microsoft.com/office/word/2012/wordml" xmlns:wpg="http://schemas.microsoft.com/office/word/2010/wordprocessingGroup" xmlns:wpi="http://schemas.microsoft.com/office/word/2010/wordprocessingInk" xmlns:wne="http://schemas.microsoft.com/office/word/2006/wordml" xmlns:wps="http://schemas.microsoft.com/office/word/2010/wordprocessingShape" mc:Ignorable="w14 w15 wp14">
-  <w:tbl>
-    <w:tblPr>
-      <w:tblW w:w="6410" w:type="pct"/>
-      <w:tblInd w:w="-2376" w:type="dxa"/>
-      <w:tblLayout w:type="fixed"/>
-      <w:tblCellMar>
-        <w:left w:w="0" w:type="dxa"/>
-        <w:right w:w="0" w:type="dxa"/>
-      </w:tblCellMar>
-      <w:tblLook w:val="04A0" w:firstRow="1" w:lastRow="0" w:firstColumn="1" w:lastColumn="0" w:noHBand="0" w:noVBand="1"/>
-      <w:tblDescription w:val="Contact Information"/>
-    </w:tblPr>
-    <w:tblGrid>
-      <w:gridCol w:w="8090"/>
-      <w:gridCol w:w="277"/>
-      <w:gridCol w:w="2006"/>
-    </w:tblGrid>
-    <w:tr>
-      <w:tc>
-        <w:tcPr>
-          <w:tcW w:w="8424" w:type="dxa"/>
-        </w:tcPr>
-        <w:sdt>
-          <w:sdtPr>
-            <w:id w:val="-1942834360"/>
-            <w:temporary/>
-            <w:showingPlcHdr/>
-            <w:text/>
-          </w:sdtPr>
-          <w:sdtEndPr/>
-          <w:sdtContent>
-            <w:p>
-              <w:pPr>
-                <w:pStyle w:val="Kurulu"/>
-              </w:pPr>
-              <w:r>
-                <w:t>[Şirket]</w:t>
-              </w:r>
-            </w:p>
-          </w:sdtContent>
-        </w:sdt>
-        <w:tbl>
-          <w:tblPr>
-            <w:tblW w:w="5000" w:type="pct"/>
-            <w:tblBorders>
-              <w:top w:val="single" w:sz="8" w:space="0" w:color="000000" w:themeColor="text1"/>
-            </w:tblBorders>
-            <w:tblLayout w:type="fixed"/>
-            <w:tblCellMar>
-              <w:left w:w="0" w:type="dxa"/>
-              <w:right w:w="115" w:type="dxa"/>
-            </w:tblCellMar>
-            <w:tblLook w:val="04A0" w:firstRow="1" w:lastRow="0" w:firstColumn="1" w:lastColumn="0" w:noHBand="0" w:noVBand="1"/>
-          </w:tblPr>
-          <w:tblGrid>
-            <w:gridCol w:w="2724"/>
-            <w:gridCol w:w="2679"/>
-            <w:gridCol w:w="2687"/>
-          </w:tblGrid>
-          <w:tr>
-            <w:trPr>
-              <w:trHeight w:hRule="exact" w:val="144"/>
-            </w:trPr>
-            <w:tc>
-              <w:tcPr>
-                <w:tcW w:w="1683" w:type="pct"/>
-              </w:tcPr>
-              <w:p/>
-            </w:tc>
-            <w:tc>
-              <w:tcPr>
-                <w:tcW w:w="1656" w:type="pct"/>
-              </w:tcPr>
-              <w:p/>
-            </w:tc>
-            <w:tc>
-              <w:tcPr>
-                <w:tcW w:w="1661" w:type="pct"/>
-              </w:tcPr>
-              <w:p/>
-            </w:tc>
-          </w:tr>
-          <w:tr>
-            <w:tc>
-              <w:tcPr>
-                <w:tcW w:w="1683" w:type="pct"/>
-                <w:tcMar>
-                  <w:bottom w:w="144" w:type="dxa"/>
-                </w:tcMar>
-              </w:tcPr>
-              <w:p>
-                <w:pPr>
-                  <w:pStyle w:val="Footer"/>
-                </w:pPr>
-                <w:r>
-                  <w:rPr>
-                    <w:rStyle w:val="Strong"/>
-                  </w:rPr>
-                  <w:t>Tel</w:t>
-                </w:r>
-                <w:r>
-                  <w:t xml:space="preserve"> </w:t>
-                </w:r>
-                <w:sdt>
-                  <w:sdtPr>
-                    <w:alias w:val="Telefon"/>
-                    <w:tag w:val="Telephone"/>
-                    <w:id w:val="2050645240"/>
-                    <w:temporary/>
-                    <w:showingPlcHdr/>
-                    <w:dataBinding w:prefixMappings="xmlns:ns0='http://schemas.microsoft.com/office/2006/coverPageProps' " w:xpath="/ns0:CoverPageProperties[1]/ns0:CompanyPhone[1]" w:storeItemID="{55AF091B-3C7A-41E3-B477-F2FDAA23CFDA}"/>
-                    <w:text/>
-                  </w:sdtPr>
-                  <w:sdtEndPr/>
-                  <w:sdtContent>
-                    <w:r>
-                      <w:t>[Telefon]</w:t>
-                    </w:r>
-                  </w:sdtContent>
-                </w:sdt>
-              </w:p>
-              <w:p>
-                <w:pPr>
-                  <w:pStyle w:val="Footer"/>
-                </w:pPr>
-                <w:r>
-                  <w:rPr>
-                    <w:rStyle w:val="Strong"/>
-                  </w:rPr>
-                  <w:t>Faks</w:t>
-                </w:r>
-                <w:r>
-                  <w:t xml:space="preserve"> </w:t>
-                </w:r>
-                <w:sdt>
-                  <w:sdtPr>
-                    <w:alias w:val="Faks"/>
-                    <w:tag w:val="Fax"/>
-                    <w:id w:val="-371922971"/>
-                    <w:temporary/>
-                    <w:showingPlcHdr/>
-                    <w:dataBinding w:prefixMappings="xmlns:ns0='http://schemas.microsoft.com/office/2006/coverPageProps' " w:xpath="/ns0:CoverPageProperties[1]/ns0:CompanyFax[1]" w:storeItemID="{55AF091B-3C7A-41E3-B477-F2FDAA23CFDA}"/>
-                    <w:text/>
-                  </w:sdtPr>
-                  <w:sdtEndPr/>
-                  <w:sdtContent>
-                    <w:r>
-                      <w:t>[Faks]</w:t>
-                    </w:r>
-                  </w:sdtContent>
-                </w:sdt>
-              </w:p>
-            </w:tc>
-            <w:sdt>
-              <w:sdtPr>
-                <w:alias w:val="Adres"/>
-                <w:tag w:val="Adres"/>
-                <w:id w:val="-1189594973"/>
-                <w:temporary/>
-                <w:showingPlcHdr/>
-                <w:dataBinding w:prefixMappings="xmlns:ns0='http://schemas.microsoft.com/office/2006/coverPageProps' " w:xpath="/ns0:CoverPageProperties[1]/ns0:CompanyAddress[1]" w:storeItemID="{55AF091B-3C7A-41E3-B477-F2FDAA23CFDA}"/>
-                <w:text w:multiLine="1"/>
-              </w:sdtPr>
-              <w:sdtEndPr/>
-              <w:sdtContent>
-                <w:tc>
-                  <w:tcPr>
-                    <w:tcW w:w="1656" w:type="pct"/>
-                    <w:tcMar>
-                      <w:bottom w:w="144" w:type="dxa"/>
-                    </w:tcMar>
-                  </w:tcPr>
-                  <w:p>
-                    <w:pPr>
-                      <w:pStyle w:val="Footer"/>
-                    </w:pPr>
-                    <w:r>
-                      <w:t>[Sokak Adı]</w:t>
-                    </w:r>
-                    <w:r>
-                      <w:br/>
-                      <w:t>[Şehir, İl Posta Kodu]</w:t>
-                    </w:r>
-                  </w:p>
-                </w:tc>
-              </w:sdtContent>
-            </w:sdt>
-            <w:tc>
-              <w:tcPr>
-                <w:tcW w:w="1661" w:type="pct"/>
-                <w:tcMar>
-                  <w:bottom w:w="144" w:type="dxa"/>
-                </w:tcMar>
-              </w:tcPr>
-              <w:sdt>
-                <w:sdtPr>
-                  <w:alias w:val="Web sitesi"/>
-                  <w:tag w:val="Website"/>
-                  <w:id w:val="362251725"/>
-                  <w:temporary/>
-                  <w:showingPlcHdr/>
-                  <w:dataBinding w:prefixMappings="xmlns:ns0='http://schemas.openxmlformats.org/officeDocument/2006/extended-properties' " w:xpath="/ns0:Properties[1]/ns0:Manager[1]" w:storeItemID="{6668398D-A668-4E3E-A5EB-62B293D839F1}"/>
-                  <w:text/>
-                </w:sdtPr>
-                <w:sdtEndPr/>
-                <w:sdtContent>
-                  <w:p>
-                    <w:pPr>
-                      <w:pStyle w:val="Footer"/>
-                    </w:pPr>
-                    <w:r>
-                      <w:t>[Web sitesi]</w:t>
-                    </w:r>
-                  </w:p>
-                </w:sdtContent>
-              </w:sdt>
-              <w:sdt>
-                <w:sdtPr>
-                  <w:alias w:val="E-posta"/>
-                  <w:tag w:val="Email"/>
-                  <w:id w:val="1908571517"/>
-                  <w:temporary/>
-                  <w:showingPlcHdr/>
-                  <w:dataBinding w:prefixMappings="xmlns:ns0='http://schemas.microsoft.com/office/2006/coverPageProps' " w:xpath="/ns0:CoverPageProperties[1]/ns0:CompanyEmail[1]" w:storeItemID="{55AF091B-3C7A-41E3-B477-F2FDAA23CFDA}"/>
-                  <w:text/>
-                </w:sdtPr>
-                <w:sdtEndPr/>
-                <w:sdtContent>
-                  <w:p>
-                    <w:pPr>
-                      <w:pStyle w:val="Footer"/>
-                    </w:pPr>
-                    <w:r>
-                      <w:t>[E-posta]</w:t>
-                    </w:r>
-                  </w:p>
-                </w:sdtContent>
-              </w:sdt>
-            </w:tc>
-          </w:tr>
-        </w:tbl>
-        <w:p>
-          <w:pPr>
-            <w:pStyle w:val="Footer"/>
-          </w:pPr>
-        </w:p>
-      </w:tc>
-      <w:tc>
-        <w:tcPr>
-          <w:tcW w:w="288" w:type="dxa"/>
-        </w:tcPr>
-        <w:p>
-          <w:pPr>
-            <w:pStyle w:val="Footer"/>
-          </w:pPr>
-        </w:p>
-      </w:tc>
-      <w:sdt>
-        <w:sdtPr>
-          <w:alias w:val="Logoyu değiştirmek için sağdaki simgeyi tıklatın"/>
-          <w:tag w:val="Logoyu değiştirmek için sağdaki simgeyi tıklatın"/>
-          <w:id w:val="1506468256"/>
-          <w:picture/>
-        </w:sdtPr>
-        <w:sdtEndPr/>
-        <w:sdtContent>
-          <w:tc>
-            <w:tcPr>
-              <w:tcW w:w="2088" w:type="dxa"/>
-              <w:vAlign w:val="bottom"/>
-            </w:tcPr>
-            <w:p>
-              <w:pPr>
-                <w:pStyle w:val="Grafik"/>
-              </w:pPr>
-              <w:r>
-                <w:rPr>
-                  <w:noProof/>
-                  <w:lang w:val="en-US" w:eastAsia="en-US"/>
-                </w:rPr>
-                <w:drawing>
-                  <wp:inline distT="0" distB="0" distL="0" distR="0" wp14:anchorId="4EBC9A6D" wp14:editId="347D1D8B">
-                    <wp:extent cx="914398" cy="442912"/>
-                    <wp:effectExtent l="0" t="0" r="635" b="0"/>
-                    <wp:docPr id="3" name="Resim 2"/>
-                    <wp:cNvGraphicFramePr>
-                      <a:graphicFrameLocks xmlns:a="http://schemas.openxmlformats.org/drawingml/2006/main" noChangeAspect="1"/>
-                    </wp:cNvGraphicFramePr>
-                    <a:graphic xmlns:a="http://schemas.openxmlformats.org/drawingml/2006/main">
-                      <a:graphicData uri="http://schemas.openxmlformats.org/drawingml/2006/picture">
-                        <pic:pic xmlns:pic="http://schemas.openxmlformats.org/drawingml/2006/picture">
-                          <pic:nvPicPr>
-                            <pic:cNvPr id="0" name="Resim 2"/>
-                            <pic:cNvPicPr>
-                              <a:picLocks noChangeAspect="1" noChangeArrowheads="1"/>
-                            </pic:cNvPicPr>
-                          </pic:nvPicPr>
-                          <pic:blipFill>
-                            <a:blip r:embed="rId1">
-                              <a:extLst>
-                                <a:ext uri="{28A0092B-C50C-407E-A947-70E740481C1C}">
-                                  <a14:useLocalDpi xmlns:a14="http://schemas.microsoft.com/office/drawing/2010/main" val="0"/>
-                                </a:ext>
-                              </a:extLst>
-                            </a:blip>
-                            <a:stretch>
-                              <a:fillRect/>
-                            </a:stretch>
-                          </pic:blipFill>
-                          <pic:spPr bwMode="auto">
-                            <a:xfrm>
-                              <a:off x="0" y="0"/>
-                              <a:ext cx="914398" cy="442912"/>
-                            </a:xfrm>
-                            <a:prstGeom prst="rect">
-                              <a:avLst/>
-                            </a:prstGeom>
-                            <a:noFill/>
-                            <a:ln>
-                              <a:noFill/>
-                            </a:ln>
-                          </pic:spPr>
-                        </pic:pic>
-                      </a:graphicData>
-                    </a:graphic>
-                  </wp:inline>
-                </w:drawing>
-              </w:r>
-            </w:p>
-          </w:tc>
-        </w:sdtContent>
-      </w:sdt>
-    </w:tr>
-    <w:tr>
-      <w:trPr>
-        <w:trHeight w:hRule="exact" w:val="86"/>
-      </w:trPr>
-      <w:tc>
-        <w:tcPr>
-          <w:tcW w:w="8424" w:type="dxa"/>
-          <w:shd w:val="clear" w:color="auto" w:fill="000000" w:themeFill="text1"/>
-        </w:tcPr>
-        <w:p>
-          <w:pPr>
-            <w:pStyle w:val="Footer"/>
-            <w:rPr>
-              <w:sz w:val="10"/>
-              <w:szCs w:val="10"/>
-            </w:rPr>
-          </w:pPr>
-        </w:p>
-      </w:tc>
-      <w:tc>
-        <w:tcPr>
-          <w:tcW w:w="288" w:type="dxa"/>
-        </w:tcPr>
-        <w:p>
-          <w:pPr>
-            <w:pStyle w:val="Footer"/>
-            <w:rPr>
-              <w:sz w:val="10"/>
-              <w:szCs w:val="10"/>
-            </w:rPr>
-          </w:pPr>
-        </w:p>
-      </w:tc>
-      <w:tc>
-        <w:tcPr>
-          <w:tcW w:w="2088" w:type="dxa"/>
           <w:shd w:val="clear" w:color="auto" w:fill="000000" w:themeFill="text1"/>
         </w:tcPr>
         <w:p>
@@ -4317,8 +3887,8 @@
     <w:compatSetting w:name="differentiateMultirowTableHeaders" w:uri="http://schemas.microsoft.com/office/word" w:val="1"/>
   </w:compat>
   <w:rsids>
-    <w:rsidRoot w:val="00343A25"/>
-    <w:rsid w:val="00343A25"/>
+    <w:rsidRoot w:val="00526EE7"/>
+    <w:rsid w:val="00526EE7"/>
   </w:rsids>
   <m:mathPr>
     <m:mathFont m:val="Cambria Math"/>
@@ -6328,7 +5898,7 @@
 </file>
 
 <file path=customXml/itemProps5.xml><?xml version="1.0" encoding="utf-8"?>
-<ds:datastoreItem xmlns:ds="http://schemas.openxmlformats.org/officeDocument/2006/customXml" ds:itemID="{79E75514-7365-C648-9AFA-3D3E50EAE5E3}">
+<ds:datastoreItem xmlns:ds="http://schemas.openxmlformats.org/officeDocument/2006/customXml" ds:itemID="{7B8C2B85-DD98-004B-921B-40FE5F7E2CC4}">
   <ds:schemaRefs>
     <ds:schemaRef ds:uri="http://schemas.openxmlformats.org/officeDocument/2006/bibliography"/>
   </ds:schemaRefs>

</xml_diff>